<commit_message>
Update dokumentace (export časopisu)
</commit_message>
<xml_diff>
--- a/Dokumentace/Dokumentace_Redaktor.docx
+++ b/Dokumentace/Dokumentace_Redaktor.docx
@@ -21,7 +21,10 @@
         <w:pStyle w:val="Podnadpis"/>
       </w:pPr>
       <w:r>
-        <w:t>v0.2</w:t>
+        <w:t>v0.</w:t>
+      </w:r>
+      <w:r>
+        <w:t>3</w:t>
       </w:r>
     </w:p>
     <w:p>
@@ -532,7 +535,7 @@
           <v:shape id="_x0000_i1025" type="#_x0000_t75" style="width:456.75pt;height:462.75pt" o:ole="">
             <v:imagedata r:id="rId9" o:title=""/>
           </v:shape>
-          <o:OLEObject Type="Embed" ProgID="Excel.Sheet.12" ShapeID="_x0000_i1025" DrawAspect="Content" ObjectID="_1667665449" r:id="rId10"/>
+          <o:OLEObject Type="Embed" ProgID="Excel.Sheet.12" ShapeID="_x0000_i1025" DrawAspect="Content" ObjectID="_1667899513" r:id="rId10"/>
         </w:object>
       </w:r>
       <w:r>
@@ -741,11 +744,9 @@
       <w:r>
         <w:t xml:space="preserve">a 3) Redaktor může použít pouze základní funkce. </w:t>
       </w:r>
-      <w:proofErr w:type="gramStart"/>
-      <w:r>
-        <w:t>Čeká</w:t>
-      </w:r>
-      <w:proofErr w:type="gramEnd"/>
+      <w:r>
+        <w:t>Čeká,</w:t>
+      </w:r>
       <w:r>
         <w:t xml:space="preserve"> než odešlou oba recenzenti posudky, aby jej mohl odeslat autorovi.</w:t>
       </w:r>
@@ -945,7 +946,13 @@
         </w:numPr>
       </w:pPr>
       <w:r>
-        <w:t>„Příspěvek je přijat k vydání“ znamená, že se verze článku vyskytne v časopisu. Tuto volbu lze opětovně zrušit tlačítkem „Zrušit vydání“, které navrátí verzi do jejího předchozího stavu.</w:t>
+        <w:t>„Příspěvek je přijat k vydání“ znamená, že se verze článku vyskytne v časopisu.</w:t>
+      </w:r>
+      <w:r>
+        <w:t xml:space="preserve"> A může být exportován s ostatními vydanými články v časopisu v menu správa časopisu. </w:t>
+      </w:r>
+      <w:r>
+        <w:t>Tuto volbu lze opětovně zrušit tlačítkem „Zrušit vydání“, které navrátí verzi do jejího předchozího stavu.</w:t>
       </w:r>
     </w:p>
     <w:p>
@@ -1279,7 +1286,13 @@
     </w:p>
     <w:p>
       <w:r>
-        <w:t>U jednotlivých časopisů vidíme jejich vlastnosti, tj. téma, datum uzávěrky, kapacita článku, počet přiřazených článků a stav viditelnosti časopisu, který indikuje zveřejnění časopisu veřejnosti na hlavní stránce.</w:t>
+        <w:t>U jednotlivých časopisů vidíme jejich vlastnosti, tj. téma, datum uzávěrky, kapacita článku, počet přiřazených článků a stav viditelnosti časopisu, který indikuje zveřejnění časopisu</w:t>
+      </w:r>
+      <w:r>
+        <w:t xml:space="preserve"> a jeho článků</w:t>
+      </w:r>
+      <w:r>
+        <w:t xml:space="preserve"> veřejnosti na hlavní stránce.</w:t>
       </w:r>
     </w:p>
     <w:p>
@@ -1296,10 +1309,28 @@
         <w:t>“</w:t>
       </w:r>
       <w:r>
-        <w:t xml:space="preserve"> nám zabalí přijaté články v časopisu a stáhne je.</w:t>
-      </w:r>
-      <w:r>
-        <w:t xml:space="preserve"> (Aktuálně neimplementováno)</w:t>
+        <w:t xml:space="preserve"> nám zabalí přijaté články</w:t>
+      </w:r>
+      <w:r>
+        <w:t xml:space="preserve"> </w:t>
+      </w:r>
+      <w:r>
+        <w:t>v</w:t>
+      </w:r>
+      <w:r>
+        <w:t> </w:t>
+      </w:r>
+      <w:r>
+        <w:t>časopisu</w:t>
+      </w:r>
+      <w:r>
+        <w:t xml:space="preserve"> </w:t>
+      </w:r>
+      <w:r>
+        <w:t>do komprimovaného souboru archivu (zip)</w:t>
+      </w:r>
+      <w:r>
+        <w:t xml:space="preserve"> a stáhne je.</w:t>
       </w:r>
     </w:p>
     <w:p>

</xml_diff>

<commit_message>
V2 Base upload, (rozbité GUI :( )
</commit_message>
<xml_diff>
--- a/Dokumentace/Dokumentace_Redaktor.docx
+++ b/Dokumentace/Dokumentace_Redaktor.docx
@@ -484,6 +484,9 @@
       <w:r>
         <w:t xml:space="preserve"> Dále zde můžete vidět tlačítko „Upozornit šéfredaktora“. Tuto volbu použije redaktor, když na řízení sám nestačí, nebo má nějaký dotaz na šéfredaktora, který po kontrole může reagovat v konverzaci.</w:t>
       </w:r>
+      <w:r>
+        <w:t xml:space="preserve"> Upozornění lze také zrušit.</w:t>
+      </w:r>
     </w:p>
     <w:p>
       <w:r>
@@ -495,7 +498,7 @@
         <w:pStyle w:val="Nadpis3"/>
         <w:numPr>
           <w:ilvl w:val="2"/>
-          <w:numId w:val="7"/>
+          <w:numId w:val="6"/>
         </w:numPr>
       </w:pPr>
       <w:r>
@@ -535,7 +538,7 @@
           <v:shape id="_x0000_i1025" type="#_x0000_t75" style="width:456.75pt;height:462.75pt" o:ole="">
             <v:imagedata r:id="rId9" o:title=""/>
           </v:shape>
-          <o:OLEObject Type="Embed" ProgID="Excel.Sheet.12" ShapeID="_x0000_i1025" DrawAspect="Content" ObjectID="_1667899513" r:id="rId10"/>
+          <o:OLEObject Type="Embed" ProgID="Excel.Sheet.12" ShapeID="_x0000_i1025" DrawAspect="Content" ObjectID="_1668097176" r:id="rId10"/>
         </w:object>
       </w:r>
       <w:r>
@@ -649,10 +652,20 @@
         </w:numPr>
       </w:pPr>
       <w:r>
-        <w:t>„Stanovit recenzenty“ zobrazí formulář, ve kterém si lze zvolit 1. a 2. recenzenta a dobu uzávěrky, do kdy mají vypracovat posudek.</w:t>
+        <w:t>„Stanovit recenzenty“ zobrazí formulář, ve kterém si lze zvolit 1. a</w:t>
+      </w:r>
+      <w:r>
+        <w:t xml:space="preserve"> případně i</w:t>
+      </w:r>
+      <w:r>
+        <w:t xml:space="preserve"> 2. recenzenta a dobu uzávěrky, do kdy mají vypracovat posudek.</w:t>
       </w:r>
       <w:r>
         <w:t xml:space="preserve"> Změní stav na 2.</w:t>
+      </w:r>
+      <w:r>
+        <w:br/>
+        <w:t>Redaktor zde bude také upozorněn v případě, že si recenzenti v předchozí verzi vyžádali osobní revizi.</w:t>
       </w:r>
     </w:p>
     <w:p>
@@ -1324,10 +1337,7 @@
         <w:t>časopisu</w:t>
       </w:r>
       <w:r>
-        <w:t xml:space="preserve"> </w:t>
-      </w:r>
-      <w:r>
-        <w:t>do komprimovaného souboru archivu (zip)</w:t>
+        <w:t xml:space="preserve"> do komprimovaného souboru archivu (zip)</w:t>
       </w:r>
       <w:r>
         <w:t xml:space="preserve"> a stáhne je.</w:t>

</xml_diff>